<commit_message>
V0.1 of server read out
-blockmode only with 125MHz and 1000 sample
-streaming mode ready
-switching back from straming to blockmode don't work
</commit_message>
<xml_diff>
--- a/information/IP_Core_description.docx
+++ b/information/IP_Core_description.docx
@@ -213,600 +213,1721 @@
         </w:rPr>
         <w:t xml:space="preserve"> (chip select for ADC)</w:t>
       </w:r>
+    </w:p>
+    <w:p>
+      <w:pPr>
+        <w:rPr>
+          <w:lang w:val="en-GB"/>
+        </w:rPr>
+      </w:pPr>
+      <w:r>
+        <w:rPr>
+          <w:lang w:val="en-GB"/>
+        </w:rPr>
+        <w:t>Inputs:</w:t>
+      </w:r>
+    </w:p>
+    <w:p>
+      <w:pPr>
+        <w:pStyle w:val="Listenabsatz"/>
+        <w:numPr>
+          <w:ilvl w:val="0"/>
+          <w:numId w:val="2"/>
+        </w:numPr>
+        <w:rPr>
+          <w:lang w:val="en-GB"/>
+        </w:rPr>
+      </w:pPr>
+      <w:proofErr w:type="spellStart"/>
+      <w:r>
+        <w:rPr>
+          <w:lang w:val="en-GB"/>
+        </w:rPr>
+        <w:t>aclk</w:t>
+      </w:r>
+      <w:proofErr w:type="spellEnd"/>
+      <w:r>
+        <w:rPr>
+          <w:lang w:val="en-GB"/>
+        </w:rPr>
+        <w:t xml:space="preserve"> (Clock for </w:t>
+      </w:r>
+      <w:proofErr w:type="spellStart"/>
+      <w:r>
+        <w:rPr>
+          <w:lang w:val="en-GB"/>
+        </w:rPr>
+        <w:t>analog</w:t>
+      </w:r>
+      <w:proofErr w:type="spellEnd"/>
+      <w:r>
+        <w:rPr>
+          <w:lang w:val="en-GB"/>
+        </w:rPr>
+        <w:t xml:space="preserve"> measurement)</w:t>
+      </w:r>
+    </w:p>
+    <w:p>
+      <w:pPr>
+        <w:pStyle w:val="Listenabsatz"/>
+        <w:numPr>
+          <w:ilvl w:val="0"/>
+          <w:numId w:val="2"/>
+        </w:numPr>
+        <w:rPr>
+          <w:lang w:val="en-GB"/>
+        </w:rPr>
+      </w:pPr>
+      <w:proofErr w:type="spellStart"/>
+      <w:r>
+        <w:rPr>
+          <w:lang w:val="en-GB"/>
+        </w:rPr>
+        <w:t>adc_dat_a</w:t>
+      </w:r>
+      <w:proofErr w:type="spellEnd"/>
+      <w:r>
+        <w:rPr>
+          <w:lang w:val="en-GB"/>
+        </w:rPr>
+        <w:t xml:space="preserve"> (Data 1. ADC)</w:t>
+      </w:r>
+    </w:p>
+    <w:p>
+      <w:pPr>
+        <w:pStyle w:val="Listenabsatz"/>
+        <w:numPr>
+          <w:ilvl w:val="0"/>
+          <w:numId w:val="2"/>
+        </w:numPr>
+        <w:rPr>
+          <w:lang w:val="en-GB"/>
+        </w:rPr>
+      </w:pPr>
+      <w:proofErr w:type="spellStart"/>
+      <w:r>
+        <w:rPr>
+          <w:lang w:val="en-GB"/>
+        </w:rPr>
+        <w:t>adc_dat_b</w:t>
+      </w:r>
+      <w:proofErr w:type="spellEnd"/>
+      <w:r>
+        <w:rPr>
+          <w:lang w:val="en-GB"/>
+        </w:rPr>
+        <w:t xml:space="preserve"> (Data 2. ADC)</w:t>
+      </w:r>
+    </w:p>
+    <w:p>
+      <w:pPr>
+        <w:pStyle w:val="berschrift1"/>
+        <w:rPr>
+          <w:lang w:val="en-GB"/>
+        </w:rPr>
+      </w:pPr>
+      <w:r>
+        <w:rPr>
+          <w:lang w:val="en-GB"/>
+        </w:rPr>
+        <w:t>axis_red_pitaya_da</w:t>
+      </w:r>
+      <w:r>
+        <w:rPr>
+          <w:lang w:val="en-GB"/>
+        </w:rPr>
+        <w:t>c_v</w:t>
+      </w:r>
+      <w:r>
+        <w:rPr>
+          <w:lang w:val="en-GB"/>
+        </w:rPr>
+        <w:t>2_0</w:t>
+      </w:r>
+      <w:r>
+        <w:rPr>
+          <w:lang w:val="en-GB"/>
+        </w:rPr>
+        <w:t xml:space="preserve"> (for reading </w:t>
+      </w:r>
+      <w:r>
+        <w:rPr>
+          <w:lang w:val="en-GB"/>
+        </w:rPr>
+        <w:t>AD9767ASTZ</w:t>
+      </w:r>
+      <w:r>
+        <w:rPr>
+          <w:lang w:val="en-GB"/>
+        </w:rPr>
+        <w:t>)</w:t>
+      </w:r>
+    </w:p>
+    <w:p>
+      <w:pPr>
+        <w:rPr>
+          <w:lang w:val="en-GB"/>
+        </w:rPr>
+      </w:pPr>
+      <w:r>
+        <w:rPr>
+          <w:lang w:val="en-GB"/>
+        </w:rPr>
+        <w:t>Outputs:</w:t>
+      </w:r>
+    </w:p>
+    <w:p>
+      <w:pPr>
+        <w:pStyle w:val="Listenabsatz"/>
+        <w:numPr>
+          <w:ilvl w:val="0"/>
+          <w:numId w:val="3"/>
+        </w:numPr>
+        <w:rPr>
+          <w:lang w:val="en-GB"/>
+        </w:rPr>
+      </w:pPr>
+      <w:proofErr w:type="spellStart"/>
+      <w:r>
+        <w:rPr>
+          <w:lang w:val="en-GB"/>
+        </w:rPr>
+        <w:t>dac_clk</w:t>
+      </w:r>
+      <w:proofErr w:type="spellEnd"/>
+      <w:r>
+        <w:rPr>
+          <w:lang w:val="en-GB"/>
+        </w:rPr>
+        <w:t xml:space="preserve"> (clock</w:t>
+      </w:r>
+      <w:r>
+        <w:rPr>
+          <w:lang w:val="en-GB"/>
+        </w:rPr>
+        <w:t xml:space="preserve"> [double frequency of conversion]</w:t>
+      </w:r>
+      <w:r>
+        <w:rPr>
+          <w:lang w:val="en-GB"/>
+        </w:rPr>
+        <w:t>)</w:t>
+      </w:r>
+    </w:p>
+    <w:p>
+      <w:pPr>
+        <w:pStyle w:val="Listenabsatz"/>
+        <w:numPr>
+          <w:ilvl w:val="0"/>
+          <w:numId w:val="3"/>
+        </w:numPr>
+        <w:rPr>
+          <w:lang w:val="en-GB"/>
+        </w:rPr>
+      </w:pPr>
+      <w:proofErr w:type="spellStart"/>
+      <w:r>
+        <w:rPr>
+          <w:lang w:val="en-GB"/>
+        </w:rPr>
+        <w:t>dac_rst</w:t>
+      </w:r>
+      <w:proofErr w:type="spellEnd"/>
+      <w:r>
+        <w:rPr>
+          <w:lang w:val="en-GB"/>
+        </w:rPr>
+        <w:t xml:space="preserve"> (reset[disable clock input and reset state machine])</w:t>
+      </w:r>
+    </w:p>
+    <w:p>
+      <w:pPr>
+        <w:pStyle w:val="Listenabsatz"/>
+        <w:numPr>
+          <w:ilvl w:val="0"/>
+          <w:numId w:val="3"/>
+        </w:numPr>
+        <w:rPr>
+          <w:lang w:val="en-GB"/>
+        </w:rPr>
+      </w:pPr>
+      <w:proofErr w:type="spellStart"/>
+      <w:r>
+        <w:rPr>
+          <w:lang w:val="en-GB"/>
+        </w:rPr>
+        <w:t>dac_sel</w:t>
+      </w:r>
+      <w:proofErr w:type="spellEnd"/>
+      <w:r>
+        <w:rPr>
+          <w:lang w:val="en-GB"/>
+        </w:rPr>
+        <w:t xml:space="preserve"> (select channel[1</w:t>
+      </w:r>
+      <w:r>
+        <w:rPr>
+          <w:lang w:val="en-GB"/>
+        </w:rPr>
+        <w:sym w:font="Wingdings" w:char="F0E0"/>
+      </w:r>
+      <w:r>
+        <w:rPr>
+          <w:lang w:val="en-GB"/>
+        </w:rPr>
+        <w:t>channel 1, 0</w:t>
+      </w:r>
+      <w:r>
+        <w:rPr>
+          <w:lang w:val="en-GB"/>
+        </w:rPr>
+        <w:sym w:font="Wingdings" w:char="F0E0"/>
+      </w:r>
+      <w:r>
+        <w:rPr>
+          <w:lang w:val="en-GB"/>
+        </w:rPr>
+        <w:t>channel 2])</w:t>
+      </w:r>
+    </w:p>
+    <w:p>
+      <w:pPr>
+        <w:pStyle w:val="Listenabsatz"/>
+        <w:numPr>
+          <w:ilvl w:val="0"/>
+          <w:numId w:val="3"/>
+        </w:numPr>
+        <w:rPr>
+          <w:lang w:val="en-GB"/>
+        </w:rPr>
+      </w:pPr>
+      <w:proofErr w:type="spellStart"/>
+      <w:r>
+        <w:rPr>
+          <w:lang w:val="en-GB"/>
+        </w:rPr>
+        <w:t>dac_wrt</w:t>
+      </w:r>
+      <w:proofErr w:type="spellEnd"/>
+      <w:r>
+        <w:rPr>
+          <w:lang w:val="en-GB"/>
+        </w:rPr>
+        <w:t xml:space="preserve"> (write signal)</w:t>
+      </w:r>
+    </w:p>
+    <w:p>
+      <w:pPr>
+        <w:pStyle w:val="Listenabsatz"/>
+        <w:numPr>
+          <w:ilvl w:val="0"/>
+          <w:numId w:val="3"/>
+        </w:numPr>
+        <w:rPr>
+          <w:lang w:val="en-GB"/>
+        </w:rPr>
+      </w:pPr>
+      <w:proofErr w:type="spellStart"/>
+      <w:r>
+        <w:rPr>
+          <w:lang w:val="en-GB"/>
+        </w:rPr>
+        <w:t>dac_dat</w:t>
+      </w:r>
+      <w:proofErr w:type="spellEnd"/>
+      <w:r>
+        <w:rPr>
+          <w:lang w:val="en-GB"/>
+        </w:rPr>
+        <w:t xml:space="preserve"> (</w:t>
+      </w:r>
+      <w:proofErr w:type="spellStart"/>
+      <w:r>
+        <w:rPr>
+          <w:lang w:val="en-GB"/>
+        </w:rPr>
+        <w:t>dac</w:t>
+      </w:r>
+      <w:proofErr w:type="spellEnd"/>
+      <w:r>
+        <w:rPr>
+          <w:lang w:val="en-GB"/>
+        </w:rPr>
+        <w:t xml:space="preserve"> data)</w:t>
+      </w:r>
+    </w:p>
+    <w:p>
+      <w:pPr>
+        <w:rPr>
+          <w:lang w:val="en-GB"/>
+        </w:rPr>
+      </w:pPr>
+      <w:r>
+        <w:rPr>
+          <w:lang w:val="en-GB"/>
+        </w:rPr>
+        <w:t>Inputs:</w:t>
+      </w:r>
+    </w:p>
+    <w:p>
+      <w:pPr>
+        <w:pStyle w:val="Listenabsatz"/>
+        <w:numPr>
+          <w:ilvl w:val="0"/>
+          <w:numId w:val="1"/>
+        </w:numPr>
+        <w:rPr>
+          <w:lang w:val="en-GB"/>
+        </w:rPr>
+      </w:pPr>
+      <w:r>
+        <w:rPr>
+          <w:lang w:val="en-GB"/>
+        </w:rPr>
+        <w:t>32-Bit AXI4 Bus</w:t>
+      </w:r>
+    </w:p>
+    <w:p>
+      <w:pPr>
+        <w:pStyle w:val="Listenabsatz"/>
+        <w:numPr>
+          <w:ilvl w:val="1"/>
+          <w:numId w:val="1"/>
+        </w:numPr>
+        <w:rPr>
+          <w:lang w:val="en-GB"/>
+        </w:rPr>
+      </w:pPr>
+      <w:proofErr w:type="spellStart"/>
+      <w:r>
+        <w:rPr>
+          <w:lang w:val="en-GB"/>
+        </w:rPr>
+        <w:t>s</w:t>
+      </w:r>
+      <w:r>
+        <w:rPr>
+          <w:lang w:val="en-GB"/>
+        </w:rPr>
+        <w:t>_axis_tvalid</w:t>
+      </w:r>
+      <w:proofErr w:type="spellEnd"/>
+      <w:r>
+        <w:rPr>
+          <w:lang w:val="en-GB"/>
+        </w:rPr>
+        <w:t xml:space="preserve"> (transmit validation)</w:t>
+      </w:r>
+    </w:p>
+    <w:p>
+      <w:pPr>
+        <w:pStyle w:val="Listenabsatz"/>
+        <w:numPr>
+          <w:ilvl w:val="1"/>
+          <w:numId w:val="1"/>
+        </w:numPr>
+        <w:rPr>
+          <w:lang w:val="en-GB"/>
+        </w:rPr>
+      </w:pPr>
+      <w:proofErr w:type="spellStart"/>
+      <w:r>
+        <w:rPr>
+          <w:lang w:val="en-GB"/>
+        </w:rPr>
+        <w:t>s_axis_tready</w:t>
+      </w:r>
+      <w:proofErr w:type="spellEnd"/>
+      <w:r>
+        <w:rPr>
+          <w:lang w:val="en-GB"/>
+        </w:rPr>
+        <w:t xml:space="preserve"> (transmission ready</w:t>
+      </w:r>
+      <w:r>
+        <w:rPr>
+          <w:sz w:val="24"/>
+          <w:lang w:val="en-GB"/>
+        </w:rPr>
+        <w:t xml:space="preserve">) </w:t>
+      </w:r>
+      <w:r>
+        <w:rPr>
+          <w:sz w:val="24"/>
+          <w:lang w:val="en-GB"/>
+        </w:rPr>
+        <w:sym w:font="Wingdings" w:char="F0DF"/>
+      </w:r>
+      <w:r>
+        <w:rPr>
+          <w:sz w:val="24"/>
+          <w:lang w:val="en-GB"/>
+        </w:rPr>
+        <w:t xml:space="preserve"> output</w:t>
+      </w:r>
+    </w:p>
+    <w:p>
+      <w:pPr>
+        <w:pStyle w:val="Listenabsatz"/>
+        <w:numPr>
+          <w:ilvl w:val="1"/>
+          <w:numId w:val="1"/>
+        </w:numPr>
+        <w:rPr>
+          <w:lang w:val="en-GB"/>
+        </w:rPr>
+      </w:pPr>
+      <w:proofErr w:type="spellStart"/>
+      <w:r>
+        <w:rPr>
+          <w:lang w:val="en-GB"/>
+        </w:rPr>
+        <w:t>s</w:t>
+      </w:r>
+      <w:r>
+        <w:rPr>
+          <w:lang w:val="en-GB"/>
+        </w:rPr>
+        <w:t>_axis_tdata</w:t>
+      </w:r>
+      <w:proofErr w:type="spellEnd"/>
+      <w:r>
+        <w:rPr>
+          <w:lang w:val="en-GB"/>
+        </w:rPr>
+        <w:t xml:space="preserve"> (Data)</w:t>
+      </w:r>
+    </w:p>
+    <w:p>
+      <w:pPr>
+        <w:pStyle w:val="Listenabsatz"/>
+        <w:numPr>
+          <w:ilvl w:val="0"/>
+          <w:numId w:val="2"/>
+        </w:numPr>
+        <w:rPr>
+          <w:lang w:val="en-GB"/>
+        </w:rPr>
+      </w:pPr>
+      <w:proofErr w:type="spellStart"/>
+      <w:r>
+        <w:rPr>
+          <w:lang w:val="en-GB"/>
+        </w:rPr>
+        <w:t>aclk</w:t>
+      </w:r>
+      <w:proofErr w:type="spellEnd"/>
+      <w:r>
+        <w:rPr>
+          <w:lang w:val="en-GB"/>
+        </w:rPr>
+        <w:t xml:space="preserve"> (Clock for </w:t>
+      </w:r>
+      <w:r>
+        <w:rPr>
+          <w:lang w:val="en-GB"/>
+        </w:rPr>
+        <w:t>analogue</w:t>
+      </w:r>
+      <w:r>
+        <w:rPr>
+          <w:lang w:val="en-GB"/>
+        </w:rPr>
+        <w:t xml:space="preserve"> output)</w:t>
+      </w:r>
+    </w:p>
+    <w:p>
+      <w:pPr>
+        <w:pStyle w:val="Listenabsatz"/>
+        <w:numPr>
+          <w:ilvl w:val="0"/>
+          <w:numId w:val="2"/>
+        </w:numPr>
+        <w:rPr>
+          <w:lang w:val="en-GB"/>
+        </w:rPr>
+      </w:pPr>
+      <w:proofErr w:type="spellStart"/>
+      <w:r>
+        <w:rPr>
+          <w:lang w:val="en-GB"/>
+        </w:rPr>
+        <w:t>ddr_clk</w:t>
+      </w:r>
+      <w:proofErr w:type="spellEnd"/>
+      <w:r>
+        <w:rPr>
+          <w:lang w:val="en-GB"/>
+        </w:rPr>
+        <w:t xml:space="preserve"> (2xclock for analogue output)</w:t>
+      </w:r>
+    </w:p>
+    <w:p>
+      <w:pPr>
+        <w:pStyle w:val="Listenabsatz"/>
+        <w:numPr>
+          <w:ilvl w:val="0"/>
+          <w:numId w:val="2"/>
+        </w:numPr>
+        <w:rPr>
+          <w:lang w:val="en-GB"/>
+        </w:rPr>
+      </w:pPr>
+      <w:proofErr w:type="spellStart"/>
+      <w:r>
+        <w:rPr>
+          <w:lang w:val="en-GB"/>
+        </w:rPr>
+        <w:t>wrt_clk</w:t>
+      </w:r>
+      <w:proofErr w:type="spellEnd"/>
+      <w:r>
+        <w:rPr>
+          <w:lang w:val="en-GB"/>
+        </w:rPr>
+        <w:t xml:space="preserve"> (2xclock for analogue output)</w:t>
+      </w:r>
+    </w:p>
+    <w:p>
+      <w:pPr>
+        <w:pStyle w:val="Listenabsatz"/>
+        <w:numPr>
+          <w:ilvl w:val="0"/>
+          <w:numId w:val="2"/>
+        </w:numPr>
+        <w:rPr>
+          <w:lang w:val="en-GB"/>
+        </w:rPr>
+      </w:pPr>
+      <w:r>
+        <w:rPr>
+          <w:lang w:val="en-GB"/>
+        </w:rPr>
+        <w:t>locked</w:t>
+      </w:r>
+    </w:p>
+    <w:p>
+      <w:pPr>
+        <w:pStyle w:val="berschrift1"/>
+        <w:rPr>
+          <w:lang w:val="en-GB"/>
+        </w:rPr>
+      </w:pPr>
+      <w:r>
+        <w:rPr>
+          <w:lang w:val="en-GB"/>
+        </w:rPr>
+        <w:t>axis_averager</w:t>
+      </w:r>
+      <w:r>
+        <w:rPr>
+          <w:lang w:val="en-GB"/>
+        </w:rPr>
+        <w:t>_v</w:t>
+      </w:r>
+      <w:r>
+        <w:rPr>
+          <w:lang w:val="en-GB"/>
+        </w:rPr>
+        <w:t>1_0</w:t>
+      </w:r>
+    </w:p>
+    <w:p>
+      <w:pPr>
+        <w:rPr>
+          <w:lang w:val="en-GB"/>
+        </w:rPr>
+      </w:pPr>
+      <w:r>
+        <w:rPr>
+          <w:lang w:val="en-GB"/>
+        </w:rPr>
+        <w:t xml:space="preserve">Stores </w:t>
+      </w:r>
+      <w:proofErr w:type="spellStart"/>
+      <w:r>
+        <w:rPr>
+          <w:lang w:val="en-GB"/>
+        </w:rPr>
+        <w:t>nsemples</w:t>
+      </w:r>
+      <w:proofErr w:type="spellEnd"/>
+      <w:r>
+        <w:rPr>
+          <w:lang w:val="en-GB"/>
+        </w:rPr>
+        <w:t xml:space="preserve"> samples with a sampling frequency of </w:t>
+      </w:r>
+      <w:proofErr w:type="spellStart"/>
+      <w:r>
+        <w:rPr>
+          <w:lang w:val="en-GB"/>
+        </w:rPr>
+        <w:t>aclk</w:t>
+      </w:r>
+      <w:proofErr w:type="spellEnd"/>
+      <w:r>
+        <w:rPr>
+          <w:lang w:val="en-GB"/>
+        </w:rPr>
+        <w:t xml:space="preserve">, starting with the trig event and averages over </w:t>
+      </w:r>
+      <w:proofErr w:type="spellStart"/>
+      <w:r>
+        <w:rPr>
+          <w:lang w:val="en-GB"/>
+        </w:rPr>
+        <w:t>naverages</w:t>
+      </w:r>
+      <w:proofErr w:type="spellEnd"/>
+      <w:r>
+        <w:rPr>
+          <w:lang w:val="en-GB"/>
+        </w:rPr>
+        <w:t xml:space="preserve"> of these measurements.</w:t>
+      </w:r>
+    </w:p>
+    <w:p>
+      <w:pPr>
+        <w:rPr>
+          <w:lang w:val="en-GB"/>
+        </w:rPr>
+      </w:pPr>
+      <w:r>
+        <w:rPr>
+          <w:lang w:val="en-GB"/>
+        </w:rPr>
+        <w:t>Outputs:</w:t>
+      </w:r>
+    </w:p>
+    <w:p>
+      <w:pPr>
+        <w:pStyle w:val="Listenabsatz"/>
+        <w:numPr>
+          <w:ilvl w:val="0"/>
+          <w:numId w:val="3"/>
+        </w:numPr>
+        <w:rPr>
+          <w:lang w:val="en-GB"/>
+        </w:rPr>
+      </w:pPr>
+      <w:r>
+        <w:rPr>
+          <w:lang w:val="en-GB"/>
+        </w:rPr>
+        <w:t>BRAM_PORT_A/</w:t>
+      </w:r>
+      <w:r>
+        <w:rPr>
+          <w:lang w:val="en-GB"/>
+        </w:rPr>
+        <w:t xml:space="preserve"> </w:t>
+      </w:r>
+      <w:r>
+        <w:rPr>
+          <w:lang w:val="en-GB"/>
+        </w:rPr>
+        <w:t>BRAM_PORT_B</w:t>
+      </w:r>
+    </w:p>
+    <w:p>
+      <w:pPr>
+        <w:pStyle w:val="Listenabsatz"/>
+        <w:numPr>
+          <w:ilvl w:val="1"/>
+          <w:numId w:val="3"/>
+        </w:numPr>
+        <w:rPr>
+          <w:lang w:val="en-GB"/>
+        </w:rPr>
+      </w:pPr>
+      <w:proofErr w:type="spellStart"/>
+      <w:r>
+        <w:rPr>
+          <w:lang w:val="en-GB"/>
+        </w:rPr>
+        <w:t>bram_porta_clk</w:t>
+      </w:r>
+      <w:proofErr w:type="spellEnd"/>
+      <w:r>
+        <w:rPr>
+          <w:lang w:val="en-GB"/>
+        </w:rPr>
+        <w:t xml:space="preserve"> (clock)</w:t>
+      </w:r>
+    </w:p>
+    <w:p>
+      <w:pPr>
+        <w:pStyle w:val="Listenabsatz"/>
+        <w:numPr>
+          <w:ilvl w:val="1"/>
+          <w:numId w:val="3"/>
+        </w:numPr>
+        <w:rPr>
+          <w:lang w:val="en-GB"/>
+        </w:rPr>
+      </w:pPr>
+      <w:proofErr w:type="spellStart"/>
+      <w:r>
+        <w:rPr>
+          <w:lang w:val="en-GB"/>
+        </w:rPr>
+        <w:t>bram_porta_rst</w:t>
+      </w:r>
+      <w:proofErr w:type="spellEnd"/>
+      <w:r>
+        <w:rPr>
+          <w:lang w:val="en-GB"/>
+        </w:rPr>
+        <w:t xml:space="preserve"> (reset)</w:t>
+      </w:r>
+    </w:p>
+    <w:p>
+      <w:pPr>
+        <w:pStyle w:val="Listenabsatz"/>
+        <w:numPr>
+          <w:ilvl w:val="1"/>
+          <w:numId w:val="3"/>
+        </w:numPr>
+        <w:rPr>
+          <w:lang w:val="en-GB"/>
+        </w:rPr>
+      </w:pPr>
+      <w:proofErr w:type="spellStart"/>
+      <w:r>
+        <w:rPr>
+          <w:lang w:val="en-GB"/>
+        </w:rPr>
+        <w:t>bram_porta_addr</w:t>
+      </w:r>
+      <w:proofErr w:type="spellEnd"/>
+      <w:r>
+        <w:rPr>
+          <w:lang w:val="en-GB"/>
+        </w:rPr>
+        <w:t xml:space="preserve"> (address of access)</w:t>
+      </w:r>
+    </w:p>
+    <w:p>
+      <w:pPr>
+        <w:pStyle w:val="Listenabsatz"/>
+        <w:numPr>
+          <w:ilvl w:val="1"/>
+          <w:numId w:val="3"/>
+        </w:numPr>
+        <w:rPr>
+          <w:lang w:val="en-GB"/>
+        </w:rPr>
+      </w:pPr>
+      <w:proofErr w:type="spellStart"/>
+      <w:r>
+        <w:rPr>
+          <w:lang w:val="en-GB"/>
+        </w:rPr>
+        <w:t>bram_porta_wrdata</w:t>
+      </w:r>
+      <w:proofErr w:type="spellEnd"/>
+      <w:r>
+        <w:rPr>
+          <w:lang w:val="en-GB"/>
+        </w:rPr>
+        <w:t xml:space="preserve"> (data writing)</w:t>
+      </w:r>
+    </w:p>
+    <w:p>
+      <w:pPr>
+        <w:pStyle w:val="Listenabsatz"/>
+        <w:numPr>
+          <w:ilvl w:val="1"/>
+          <w:numId w:val="3"/>
+        </w:numPr>
+        <w:rPr>
+          <w:lang w:val="en-GB"/>
+        </w:rPr>
+      </w:pPr>
+      <w:proofErr w:type="spellStart"/>
+      <w:r>
+        <w:rPr>
+          <w:lang w:val="en-GB"/>
+        </w:rPr>
+        <w:t>bram_porta_rddata</w:t>
+      </w:r>
+      <w:proofErr w:type="spellEnd"/>
+      <w:r>
+        <w:rPr>
+          <w:lang w:val="en-GB"/>
+        </w:rPr>
+        <w:t xml:space="preserve"> (</w:t>
+      </w:r>
+      <w:r>
+        <w:rPr>
+          <w:lang w:val="en-GB"/>
+        </w:rPr>
+        <w:t>data reading</w:t>
+      </w:r>
+      <w:r>
+        <w:rPr>
+          <w:lang w:val="en-GB"/>
+        </w:rPr>
+        <w:t>)</w:t>
+      </w:r>
+    </w:p>
+    <w:p>
+      <w:pPr>
+        <w:pStyle w:val="Listenabsatz"/>
+        <w:numPr>
+          <w:ilvl w:val="1"/>
+          <w:numId w:val="3"/>
+        </w:numPr>
+        <w:rPr>
+          <w:lang w:val="en-GB"/>
+        </w:rPr>
+      </w:pPr>
+      <w:proofErr w:type="spellStart"/>
+      <w:r>
+        <w:rPr>
+          <w:lang w:val="en-GB"/>
+        </w:rPr>
+        <w:lastRenderedPageBreak/>
+        <w:t>bram_porta_we</w:t>
+      </w:r>
+      <w:proofErr w:type="spellEnd"/>
+      <w:r>
+        <w:rPr>
+          <w:lang w:val="en-GB"/>
+        </w:rPr>
+        <w:t xml:space="preserve"> (write enable)</w:t>
+      </w:r>
+    </w:p>
+    <w:p>
+      <w:pPr>
+        <w:pStyle w:val="Listenabsatz"/>
+        <w:numPr>
+          <w:ilvl w:val="0"/>
+          <w:numId w:val="3"/>
+        </w:numPr>
+        <w:rPr>
+          <w:lang w:val="en-GB"/>
+        </w:rPr>
+      </w:pPr>
+      <w:r>
+        <w:rPr>
+          <w:lang w:val="en-GB"/>
+        </w:rPr>
+        <w:t>Finished</w:t>
+      </w:r>
+      <w:r>
+        <w:rPr>
+          <w:lang w:val="en-GB"/>
+        </w:rPr>
+        <w:t xml:space="preserve"> (bit is set high if Measurement is finished)</w:t>
+      </w:r>
+    </w:p>
+    <w:p>
+      <w:pPr>
+        <w:pStyle w:val="Listenabsatz"/>
+        <w:numPr>
+          <w:ilvl w:val="0"/>
+          <w:numId w:val="3"/>
+        </w:numPr>
+        <w:jc w:val="both"/>
+        <w:rPr>
+          <w:lang w:val="en-GB"/>
+        </w:rPr>
+      </w:pPr>
+      <w:proofErr w:type="spellStart"/>
+      <w:r>
+        <w:rPr>
+          <w:lang w:val="en-GB"/>
+        </w:rPr>
+        <w:t>averages_out</w:t>
+      </w:r>
+      <w:proofErr w:type="spellEnd"/>
+      <w:r>
+        <w:rPr>
+          <w:lang w:val="en-GB"/>
+        </w:rPr>
+        <w:t xml:space="preserve"> (show actual measurement number)</w:t>
+      </w:r>
+    </w:p>
+    <w:p>
+      <w:pPr>
+        <w:rPr>
+          <w:lang w:val="en-GB"/>
+        </w:rPr>
+      </w:pPr>
+      <w:r>
+        <w:rPr>
+          <w:lang w:val="en-GB"/>
+        </w:rPr>
+        <w:t>Inputs:</w:t>
+      </w:r>
+    </w:p>
+    <w:p>
+      <w:pPr>
+        <w:pStyle w:val="Listenabsatz"/>
+        <w:numPr>
+          <w:ilvl w:val="0"/>
+          <w:numId w:val="1"/>
+        </w:numPr>
+        <w:rPr>
+          <w:lang w:val="en-GB"/>
+        </w:rPr>
+      </w:pPr>
+      <w:r>
+        <w:rPr>
+          <w:lang w:val="en-GB"/>
+        </w:rPr>
+        <w:t>xx-Bit AXI4 Bus</w:t>
+      </w:r>
+    </w:p>
+    <w:p>
+      <w:pPr>
+        <w:pStyle w:val="Listenabsatz"/>
+        <w:numPr>
+          <w:ilvl w:val="1"/>
+          <w:numId w:val="1"/>
+        </w:numPr>
+        <w:rPr>
+          <w:lang w:val="en-GB"/>
+        </w:rPr>
+      </w:pPr>
+      <w:proofErr w:type="spellStart"/>
+      <w:r>
+        <w:rPr>
+          <w:lang w:val="en-GB"/>
+        </w:rPr>
+        <w:t>s</w:t>
+      </w:r>
+      <w:r>
+        <w:rPr>
+          <w:lang w:val="en-GB"/>
+        </w:rPr>
+        <w:t>_axis_tvalid</w:t>
+      </w:r>
+      <w:proofErr w:type="spellEnd"/>
+      <w:r>
+        <w:rPr>
+          <w:lang w:val="en-GB"/>
+        </w:rPr>
+        <w:t xml:space="preserve"> (transmit validation)</w:t>
+      </w:r>
+    </w:p>
+    <w:p>
+      <w:pPr>
+        <w:pStyle w:val="Listenabsatz"/>
+        <w:numPr>
+          <w:ilvl w:val="1"/>
+          <w:numId w:val="1"/>
+        </w:numPr>
+        <w:rPr>
+          <w:lang w:val="en-GB"/>
+        </w:rPr>
+      </w:pPr>
+      <w:proofErr w:type="spellStart"/>
+      <w:r>
+        <w:rPr>
+          <w:lang w:val="en-GB"/>
+        </w:rPr>
+        <w:t>s_axis_tready</w:t>
+      </w:r>
+      <w:proofErr w:type="spellEnd"/>
+      <w:r>
+        <w:rPr>
+          <w:lang w:val="en-GB"/>
+        </w:rPr>
+        <w:t xml:space="preserve"> (transmission ready</w:t>
+      </w:r>
+      <w:r>
+        <w:rPr>
+          <w:sz w:val="24"/>
+          <w:lang w:val="en-GB"/>
+        </w:rPr>
+        <w:t xml:space="preserve">) </w:t>
+      </w:r>
+      <w:r>
+        <w:rPr>
+          <w:sz w:val="24"/>
+          <w:lang w:val="en-GB"/>
+        </w:rPr>
+        <w:sym w:font="Wingdings" w:char="F0DF"/>
+      </w:r>
+      <w:r>
+        <w:rPr>
+          <w:sz w:val="24"/>
+          <w:lang w:val="en-GB"/>
+        </w:rPr>
+        <w:t xml:space="preserve"> output</w:t>
+      </w:r>
+    </w:p>
+    <w:p>
+      <w:pPr>
+        <w:pStyle w:val="Listenabsatz"/>
+        <w:numPr>
+          <w:ilvl w:val="1"/>
+          <w:numId w:val="1"/>
+        </w:numPr>
+        <w:rPr>
+          <w:lang w:val="en-GB"/>
+        </w:rPr>
+      </w:pPr>
+      <w:proofErr w:type="spellStart"/>
+      <w:r>
+        <w:rPr>
+          <w:lang w:val="en-GB"/>
+        </w:rPr>
+        <w:t>s</w:t>
+      </w:r>
+      <w:r>
+        <w:rPr>
+          <w:lang w:val="en-GB"/>
+        </w:rPr>
+        <w:t>_axis_tdata</w:t>
+      </w:r>
+      <w:proofErr w:type="spellEnd"/>
+      <w:r>
+        <w:rPr>
+          <w:lang w:val="en-GB"/>
+        </w:rPr>
+        <w:t xml:space="preserve"> (Data)</w:t>
+      </w:r>
+    </w:p>
+    <w:p>
+      <w:pPr>
+        <w:pStyle w:val="Listenabsatz"/>
+        <w:numPr>
+          <w:ilvl w:val="0"/>
+          <w:numId w:val="1"/>
+        </w:numPr>
+        <w:rPr>
+          <w:lang w:val="en-GB"/>
+        </w:rPr>
+      </w:pPr>
+      <w:proofErr w:type="spellStart"/>
+      <w:r>
+        <w:rPr>
+          <w:lang w:val="en-GB"/>
+        </w:rPr>
+        <w:t>aclk</w:t>
+      </w:r>
+      <w:proofErr w:type="spellEnd"/>
+      <w:r>
+        <w:rPr>
+          <w:lang w:val="en-GB"/>
+        </w:rPr>
+        <w:t xml:space="preserve"> (clock</w:t>
+      </w:r>
+      <w:r>
+        <w:rPr>
+          <w:lang w:val="en-GB"/>
+        </w:rPr>
+        <w:t>)</w:t>
+      </w:r>
+    </w:p>
+    <w:p>
+      <w:pPr>
+        <w:pStyle w:val="Listenabsatz"/>
+        <w:numPr>
+          <w:ilvl w:val="0"/>
+          <w:numId w:val="1"/>
+        </w:numPr>
+        <w:rPr>
+          <w:lang w:val="en-GB"/>
+        </w:rPr>
+      </w:pPr>
+      <w:proofErr w:type="spellStart"/>
+      <w:r>
+        <w:rPr>
+          <w:lang w:val="en-GB"/>
+        </w:rPr>
+        <w:t>aresetn</w:t>
+      </w:r>
+      <w:proofErr w:type="spellEnd"/>
+      <w:r>
+        <w:rPr>
+          <w:lang w:val="en-GB"/>
+        </w:rPr>
+        <w:t xml:space="preserve"> (reset core and Bram [0=reset; 1=nothing])</w:t>
+      </w:r>
+    </w:p>
+    <w:p>
+      <w:pPr>
+        <w:pStyle w:val="Listenabsatz"/>
+        <w:numPr>
+          <w:ilvl w:val="0"/>
+          <w:numId w:val="1"/>
+        </w:numPr>
+        <w:rPr>
+          <w:lang w:val="en-GB"/>
+        </w:rPr>
+      </w:pPr>
+      <w:proofErr w:type="spellStart"/>
+      <w:r>
+        <w:rPr>
+          <w:lang w:val="en-GB"/>
+        </w:rPr>
+        <w:t>user_reset</w:t>
+      </w:r>
+      <w:proofErr w:type="spellEnd"/>
+      <w:r>
+        <w:rPr>
+          <w:lang w:val="en-GB"/>
+        </w:rPr>
+        <w:t xml:space="preserve"> (reset Core and disable trigger [1=reset; 0=run])</w:t>
+      </w:r>
+    </w:p>
+    <w:p>
+      <w:pPr>
+        <w:pStyle w:val="Listenabsatz"/>
+        <w:numPr>
+          <w:ilvl w:val="0"/>
+          <w:numId w:val="1"/>
+        </w:numPr>
+        <w:rPr>
+          <w:lang w:val="en-GB"/>
+        </w:rPr>
+      </w:pPr>
+      <w:r>
+        <w:rPr>
+          <w:lang w:val="en-GB"/>
+        </w:rPr>
+        <w:t>trig</w:t>
+      </w:r>
+      <w:r>
+        <w:rPr>
+          <w:lang w:val="en-GB"/>
+        </w:rPr>
+        <w:t xml:space="preserve"> (trigger for next measurement start)</w:t>
+      </w:r>
+    </w:p>
+    <w:p>
+      <w:pPr>
+        <w:pStyle w:val="Listenabsatz"/>
+        <w:numPr>
+          <w:ilvl w:val="0"/>
+          <w:numId w:val="1"/>
+        </w:numPr>
+        <w:rPr>
+          <w:lang w:val="en-GB"/>
+        </w:rPr>
+      </w:pPr>
+      <w:proofErr w:type="spellStart"/>
+      <w:r>
+        <w:rPr>
+          <w:lang w:val="en-GB"/>
+        </w:rPr>
+        <w:t>nsemples</w:t>
+      </w:r>
+      <w:proofErr w:type="spellEnd"/>
+      <w:r>
+        <w:rPr>
+          <w:lang w:val="en-GB"/>
+        </w:rPr>
+        <w:t xml:space="preserve"> (number of samples per measurement)</w:t>
+      </w:r>
+    </w:p>
+    <w:p>
+      <w:pPr>
+        <w:pStyle w:val="Listenabsatz"/>
+        <w:numPr>
+          <w:ilvl w:val="0"/>
+          <w:numId w:val="1"/>
+        </w:numPr>
+        <w:rPr>
+          <w:lang w:val="en-GB"/>
+        </w:rPr>
+      </w:pPr>
+      <w:proofErr w:type="spellStart"/>
+      <w:r>
+        <w:rPr>
+          <w:lang w:val="en-GB"/>
+        </w:rPr>
+        <w:t>naverages</w:t>
+      </w:r>
+      <w:proofErr w:type="spellEnd"/>
+      <w:r>
+        <w:rPr>
+          <w:lang w:val="en-GB"/>
+        </w:rPr>
+        <w:t xml:space="preserve"> (number of measurements)</w:t>
+      </w:r>
+    </w:p>
+    <w:p>
+      <w:pPr>
+        <w:pStyle w:val="berschrift1"/>
+        <w:rPr>
+          <w:lang w:val="en-GB"/>
+        </w:rPr>
+      </w:pPr>
+      <w:r>
+        <w:rPr>
+          <w:lang w:val="en-GB"/>
+        </w:rPr>
+        <w:t>axis_</w:t>
+      </w:r>
+      <w:r>
+        <w:rPr>
+          <w:lang w:val="en-GB"/>
+        </w:rPr>
+        <w:t>bram_writer</w:t>
+      </w:r>
+      <w:r>
+        <w:rPr>
+          <w:lang w:val="en-GB"/>
+        </w:rPr>
+        <w:t>_v</w:t>
+      </w:r>
+      <w:r>
+        <w:rPr>
+          <w:lang w:val="en-GB"/>
+        </w:rPr>
+        <w:t>1_0</w:t>
+      </w:r>
+    </w:p>
+    <w:p>
+      <w:pPr>
+        <w:rPr>
+          <w:lang w:val="en-GB"/>
+        </w:rPr>
+      </w:pPr>
+      <w:r>
+        <w:rPr>
+          <w:lang w:val="en-GB"/>
+        </w:rPr>
+        <w:t xml:space="preserve">Stores </w:t>
+      </w:r>
+      <w:r>
+        <w:rPr>
+          <w:lang w:val="en-GB"/>
+        </w:rPr>
+        <w:t xml:space="preserve">axis data every clock cycle as long as </w:t>
+      </w:r>
+      <w:proofErr w:type="spellStart"/>
+      <w:r>
+        <w:rPr>
+          <w:lang w:val="en-GB"/>
+        </w:rPr>
+        <w:t>axis_tvalid</w:t>
+      </w:r>
+      <w:proofErr w:type="spellEnd"/>
+      <w:r>
+        <w:rPr>
+          <w:lang w:val="en-GB"/>
+        </w:rPr>
+        <w:t xml:space="preserve"> is set.</w:t>
+      </w:r>
+    </w:p>
+    <w:p>
+      <w:pPr>
+        <w:rPr>
+          <w:lang w:val="en-GB"/>
+        </w:rPr>
+      </w:pPr>
+      <w:r>
+        <w:rPr>
+          <w:lang w:val="en-GB"/>
+        </w:rPr>
+        <w:t>Outputs:</w:t>
+      </w:r>
+    </w:p>
+    <w:p>
+      <w:pPr>
+        <w:pStyle w:val="Listenabsatz"/>
+        <w:numPr>
+          <w:ilvl w:val="0"/>
+          <w:numId w:val="3"/>
+        </w:numPr>
+        <w:rPr>
+          <w:lang w:val="en-GB"/>
+        </w:rPr>
+      </w:pPr>
+      <w:r>
+        <w:rPr>
+          <w:lang w:val="en-GB"/>
+        </w:rPr>
+        <w:t>BRAM_PORT_A</w:t>
+      </w:r>
+    </w:p>
+    <w:p>
+      <w:pPr>
+        <w:pStyle w:val="Listenabsatz"/>
+        <w:numPr>
+          <w:ilvl w:val="1"/>
+          <w:numId w:val="3"/>
+        </w:numPr>
+        <w:rPr>
+          <w:lang w:val="en-GB"/>
+        </w:rPr>
+      </w:pPr>
+      <w:proofErr w:type="spellStart"/>
+      <w:r>
+        <w:rPr>
+          <w:lang w:val="en-GB"/>
+        </w:rPr>
+        <w:t>bram_porta_clk</w:t>
+      </w:r>
+      <w:proofErr w:type="spellEnd"/>
+      <w:r>
+        <w:rPr>
+          <w:lang w:val="en-GB"/>
+        </w:rPr>
+        <w:t xml:space="preserve"> (clock)</w:t>
+      </w:r>
+    </w:p>
+    <w:p>
+      <w:pPr>
+        <w:pStyle w:val="Listenabsatz"/>
+        <w:numPr>
+          <w:ilvl w:val="1"/>
+          <w:numId w:val="3"/>
+        </w:numPr>
+        <w:rPr>
+          <w:lang w:val="en-GB"/>
+        </w:rPr>
+      </w:pPr>
+      <w:proofErr w:type="spellStart"/>
+      <w:r>
+        <w:rPr>
+          <w:lang w:val="en-GB"/>
+        </w:rPr>
+        <w:t>bram_porta_rst</w:t>
+      </w:r>
+      <w:proofErr w:type="spellEnd"/>
+      <w:r>
+        <w:rPr>
+          <w:lang w:val="en-GB"/>
+        </w:rPr>
+        <w:t xml:space="preserve"> (reset)</w:t>
+      </w:r>
+    </w:p>
+    <w:p>
+      <w:pPr>
+        <w:pStyle w:val="Listenabsatz"/>
+        <w:numPr>
+          <w:ilvl w:val="1"/>
+          <w:numId w:val="3"/>
+        </w:numPr>
+        <w:rPr>
+          <w:lang w:val="en-GB"/>
+        </w:rPr>
+      </w:pPr>
+      <w:proofErr w:type="spellStart"/>
+      <w:r>
+        <w:rPr>
+          <w:lang w:val="en-GB"/>
+        </w:rPr>
+        <w:t>bram_porta_addr</w:t>
+      </w:r>
+      <w:proofErr w:type="spellEnd"/>
+      <w:r>
+        <w:rPr>
+          <w:lang w:val="en-GB"/>
+        </w:rPr>
+        <w:t xml:space="preserve"> (address of access)</w:t>
+      </w:r>
+    </w:p>
+    <w:p>
+      <w:pPr>
+        <w:pStyle w:val="Listenabsatz"/>
+        <w:numPr>
+          <w:ilvl w:val="1"/>
+          <w:numId w:val="3"/>
+        </w:numPr>
+        <w:rPr>
+          <w:lang w:val="en-GB"/>
+        </w:rPr>
+      </w:pPr>
+      <w:proofErr w:type="spellStart"/>
+      <w:r>
+        <w:rPr>
+          <w:lang w:val="en-GB"/>
+        </w:rPr>
+        <w:t>bram_porta_wrdata</w:t>
+      </w:r>
+      <w:proofErr w:type="spellEnd"/>
+      <w:r>
+        <w:rPr>
+          <w:lang w:val="en-GB"/>
+        </w:rPr>
+        <w:t xml:space="preserve"> (data writing)</w:t>
+      </w:r>
+    </w:p>
+    <w:p>
+      <w:pPr>
+        <w:pStyle w:val="Listenabsatz"/>
+        <w:numPr>
+          <w:ilvl w:val="1"/>
+          <w:numId w:val="3"/>
+        </w:numPr>
+        <w:rPr>
+          <w:lang w:val="en-GB"/>
+        </w:rPr>
+      </w:pPr>
+      <w:proofErr w:type="spellStart"/>
+      <w:r>
+        <w:rPr>
+          <w:lang w:val="en-GB"/>
+        </w:rPr>
+        <w:t>bram_porta_we</w:t>
+      </w:r>
+      <w:proofErr w:type="spellEnd"/>
+      <w:r>
+        <w:rPr>
+          <w:lang w:val="en-GB"/>
+        </w:rPr>
+        <w:t xml:space="preserve"> (write enable)</w:t>
+      </w:r>
+    </w:p>
+    <w:p>
+      <w:pPr>
+        <w:pStyle w:val="Listenabsatz"/>
+        <w:numPr>
+          <w:ilvl w:val="0"/>
+          <w:numId w:val="3"/>
+        </w:numPr>
+        <w:jc w:val="both"/>
+        <w:rPr>
+          <w:lang w:val="en-GB"/>
+        </w:rPr>
+      </w:pPr>
+      <w:proofErr w:type="spellStart"/>
+      <w:r>
+        <w:rPr>
+          <w:lang w:val="en-GB"/>
+        </w:rPr>
+        <w:t>sts_</w:t>
+      </w:r>
+      <w:r>
+        <w:rPr>
+          <w:lang w:val="en-GB"/>
+        </w:rPr>
+        <w:t>data</w:t>
+      </w:r>
+      <w:proofErr w:type="spellEnd"/>
+      <w:r>
+        <w:rPr>
+          <w:lang w:val="en-GB"/>
+        </w:rPr>
+        <w:t xml:space="preserve"> (sample number equal </w:t>
+      </w:r>
+      <w:proofErr w:type="spellStart"/>
+      <w:r>
+        <w:rPr>
+          <w:lang w:val="en-GB"/>
+        </w:rPr>
+        <w:t>bram_porta_addr</w:t>
+      </w:r>
+      <w:proofErr w:type="spellEnd"/>
+      <w:r>
+        <w:rPr>
+          <w:lang w:val="en-GB"/>
+        </w:rPr>
+        <w:t>)</w:t>
+      </w:r>
+    </w:p>
+    <w:p>
+      <w:pPr>
+        <w:jc w:val="both"/>
+        <w:rPr>
+          <w:lang w:val="en-GB"/>
+        </w:rPr>
+      </w:pPr>
+      <w:r>
+        <w:rPr>
+          <w:lang w:val="en-GB"/>
+        </w:rPr>
+        <w:t>Inputs:</w:t>
+      </w:r>
+    </w:p>
+    <w:p>
+      <w:pPr>
+        <w:pStyle w:val="Listenabsatz"/>
+        <w:numPr>
+          <w:ilvl w:val="0"/>
+          <w:numId w:val="1"/>
+        </w:numPr>
+        <w:rPr>
+          <w:lang w:val="en-GB"/>
+        </w:rPr>
+      </w:pPr>
+      <w:r>
+        <w:rPr>
+          <w:lang w:val="en-GB"/>
+        </w:rPr>
+        <w:t>xx-Bit AXI4 Bus</w:t>
+      </w:r>
+    </w:p>
+    <w:p>
+      <w:pPr>
+        <w:pStyle w:val="Listenabsatz"/>
+        <w:numPr>
+          <w:ilvl w:val="1"/>
+          <w:numId w:val="1"/>
+        </w:numPr>
+        <w:rPr>
+          <w:lang w:val="en-GB"/>
+        </w:rPr>
+      </w:pPr>
+      <w:proofErr w:type="spellStart"/>
+      <w:r>
+        <w:rPr>
+          <w:lang w:val="en-GB"/>
+        </w:rPr>
+        <w:t>s</w:t>
+      </w:r>
+      <w:r>
+        <w:rPr>
+          <w:lang w:val="en-GB"/>
+        </w:rPr>
+        <w:t>_axis_tvalid</w:t>
+      </w:r>
+      <w:proofErr w:type="spellEnd"/>
+      <w:r>
+        <w:rPr>
+          <w:lang w:val="en-GB"/>
+        </w:rPr>
+        <w:t xml:space="preserve"> (transmit validation)</w:t>
+      </w:r>
+    </w:p>
+    <w:p>
+      <w:pPr>
+        <w:pStyle w:val="Listenabsatz"/>
+        <w:numPr>
+          <w:ilvl w:val="1"/>
+          <w:numId w:val="1"/>
+        </w:numPr>
+        <w:rPr>
+          <w:lang w:val="en-GB"/>
+        </w:rPr>
+      </w:pPr>
+      <w:proofErr w:type="spellStart"/>
+      <w:r>
+        <w:rPr>
+          <w:lang w:val="en-GB"/>
+        </w:rPr>
+        <w:t>s_axis_tready</w:t>
+      </w:r>
+      <w:proofErr w:type="spellEnd"/>
+      <w:r>
+        <w:rPr>
+          <w:lang w:val="en-GB"/>
+        </w:rPr>
+        <w:t xml:space="preserve"> (transmission ready</w:t>
+      </w:r>
+      <w:r>
+        <w:rPr>
+          <w:sz w:val="24"/>
+          <w:lang w:val="en-GB"/>
+        </w:rPr>
+        <w:t xml:space="preserve">) </w:t>
+      </w:r>
+      <w:r>
+        <w:rPr>
+          <w:sz w:val="24"/>
+          <w:lang w:val="en-GB"/>
+        </w:rPr>
+        <w:sym w:font="Wingdings" w:char="F0DF"/>
+      </w:r>
+      <w:r>
+        <w:rPr>
+          <w:sz w:val="24"/>
+          <w:lang w:val="en-GB"/>
+        </w:rPr>
+        <w:t xml:space="preserve"> output</w:t>
+      </w:r>
+    </w:p>
+    <w:p>
+      <w:pPr>
+        <w:pStyle w:val="Listenabsatz"/>
+        <w:numPr>
+          <w:ilvl w:val="1"/>
+          <w:numId w:val="1"/>
+        </w:numPr>
+        <w:rPr>
+          <w:lang w:val="en-GB"/>
+        </w:rPr>
+      </w:pPr>
+      <w:proofErr w:type="spellStart"/>
+      <w:r>
+        <w:rPr>
+          <w:lang w:val="en-GB"/>
+        </w:rPr>
+        <w:t>s</w:t>
+      </w:r>
+      <w:r>
+        <w:rPr>
+          <w:lang w:val="en-GB"/>
+        </w:rPr>
+        <w:t>_axis_tdata</w:t>
+      </w:r>
+      <w:proofErr w:type="spellEnd"/>
+      <w:r>
+        <w:rPr>
+          <w:lang w:val="en-GB"/>
+        </w:rPr>
+        <w:t xml:space="preserve"> (Data)</w:t>
+      </w:r>
+    </w:p>
+    <w:p>
+      <w:pPr>
+        <w:pStyle w:val="Listenabsatz"/>
+        <w:numPr>
+          <w:ilvl w:val="0"/>
+          <w:numId w:val="1"/>
+        </w:numPr>
+        <w:rPr>
+          <w:lang w:val="en-GB"/>
+        </w:rPr>
+      </w:pPr>
+      <w:proofErr w:type="spellStart"/>
+      <w:r>
+        <w:rPr>
+          <w:lang w:val="en-GB"/>
+        </w:rPr>
+        <w:t>aclk</w:t>
+      </w:r>
+      <w:proofErr w:type="spellEnd"/>
+      <w:r>
+        <w:rPr>
+          <w:lang w:val="en-GB"/>
+        </w:rPr>
+        <w:t xml:space="preserve"> (clock)</w:t>
+      </w:r>
+    </w:p>
+    <w:p>
+      <w:pPr>
+        <w:pStyle w:val="Listenabsatz"/>
+        <w:numPr>
+          <w:ilvl w:val="0"/>
+          <w:numId w:val="1"/>
+        </w:numPr>
+        <w:rPr>
+          <w:lang w:val="en-GB"/>
+        </w:rPr>
+      </w:pPr>
+      <w:proofErr w:type="spellStart"/>
+      <w:r>
+        <w:rPr>
+          <w:lang w:val="en-GB"/>
+        </w:rPr>
+        <w:t>aresetn</w:t>
+      </w:r>
+      <w:proofErr w:type="spellEnd"/>
+      <w:r>
+        <w:rPr>
+          <w:lang w:val="en-GB"/>
+        </w:rPr>
+        <w:t xml:space="preserve"> (reset core and Bram [0=reset; 1=nothing])</w:t>
+      </w:r>
+    </w:p>
+    <w:p>
+      <w:pPr>
+        <w:rPr>
+          <w:lang w:val="en-GB"/>
+        </w:rPr>
+      </w:pPr>
       <w:bookmarkStart w:id="0" w:name="_GoBack"/>
       <w:bookmarkEnd w:id="0"/>
-    </w:p>
-    <w:p>
-      <w:pPr>
-        <w:rPr>
-          <w:lang w:val="en-GB"/>
-        </w:rPr>
-      </w:pPr>
-      <w:r>
-        <w:rPr>
-          <w:lang w:val="en-GB"/>
-        </w:rPr>
-        <w:t>Inputs:</w:t>
-      </w:r>
-    </w:p>
-    <w:p>
-      <w:pPr>
-        <w:pStyle w:val="Listenabsatz"/>
-        <w:numPr>
-          <w:ilvl w:val="0"/>
-          <w:numId w:val="2"/>
-        </w:numPr>
-        <w:rPr>
-          <w:lang w:val="en-GB"/>
-        </w:rPr>
-      </w:pPr>
-      <w:proofErr w:type="spellStart"/>
-      <w:r>
-        <w:rPr>
-          <w:lang w:val="en-GB"/>
-        </w:rPr>
-        <w:t>aclk</w:t>
-      </w:r>
-      <w:proofErr w:type="spellEnd"/>
-      <w:r>
-        <w:rPr>
-          <w:lang w:val="en-GB"/>
-        </w:rPr>
-        <w:t xml:space="preserve"> (Clock for </w:t>
-      </w:r>
-      <w:proofErr w:type="spellStart"/>
-      <w:r>
-        <w:rPr>
-          <w:lang w:val="en-GB"/>
-        </w:rPr>
-        <w:t>analog</w:t>
-      </w:r>
-      <w:proofErr w:type="spellEnd"/>
-      <w:r>
-        <w:rPr>
-          <w:lang w:val="en-GB"/>
-        </w:rPr>
-        <w:t xml:space="preserve"> measurement)</w:t>
-      </w:r>
-    </w:p>
-    <w:p>
-      <w:pPr>
-        <w:pStyle w:val="Listenabsatz"/>
-        <w:numPr>
-          <w:ilvl w:val="0"/>
-          <w:numId w:val="2"/>
-        </w:numPr>
-        <w:rPr>
-          <w:lang w:val="en-GB"/>
-        </w:rPr>
-      </w:pPr>
-      <w:proofErr w:type="spellStart"/>
-      <w:r>
-        <w:rPr>
-          <w:lang w:val="en-GB"/>
-        </w:rPr>
-        <w:t>adc_dat_a</w:t>
-      </w:r>
-      <w:proofErr w:type="spellEnd"/>
-      <w:r>
-        <w:rPr>
-          <w:lang w:val="en-GB"/>
-        </w:rPr>
-        <w:t xml:space="preserve"> (Data 1. ADC)</w:t>
-      </w:r>
-    </w:p>
-    <w:p>
-      <w:pPr>
-        <w:pStyle w:val="Listenabsatz"/>
-        <w:numPr>
-          <w:ilvl w:val="0"/>
-          <w:numId w:val="2"/>
-        </w:numPr>
-        <w:rPr>
-          <w:lang w:val="en-GB"/>
-        </w:rPr>
-      </w:pPr>
-      <w:proofErr w:type="spellStart"/>
-      <w:r>
-        <w:rPr>
-          <w:lang w:val="en-GB"/>
-        </w:rPr>
-        <w:t>adc_dat_b</w:t>
-      </w:r>
-      <w:proofErr w:type="spellEnd"/>
-      <w:r>
-        <w:rPr>
-          <w:lang w:val="en-GB"/>
-        </w:rPr>
-        <w:t xml:space="preserve"> (Data 2. ADC)</w:t>
-      </w:r>
-    </w:p>
-    <w:p>
-      <w:pPr>
-        <w:pStyle w:val="berschrift1"/>
-        <w:rPr>
-          <w:lang w:val="en-GB"/>
-        </w:rPr>
-      </w:pPr>
-      <w:r>
-        <w:rPr>
-          <w:lang w:val="en-GB"/>
-        </w:rPr>
-        <w:t>axis_red_pitaya_da</w:t>
-      </w:r>
-      <w:r>
-        <w:rPr>
-          <w:lang w:val="en-GB"/>
-        </w:rPr>
-        <w:t>c_v</w:t>
-      </w:r>
-      <w:r>
-        <w:rPr>
-          <w:lang w:val="en-GB"/>
-        </w:rPr>
-        <w:t>2_0</w:t>
-      </w:r>
-      <w:r>
-        <w:rPr>
-          <w:lang w:val="en-GB"/>
-        </w:rPr>
-        <w:t xml:space="preserve"> (for reading </w:t>
-      </w:r>
-      <w:r>
-        <w:rPr>
-          <w:lang w:val="en-GB"/>
-        </w:rPr>
-        <w:t>AD9767ASTZ</w:t>
-      </w:r>
-      <w:r>
-        <w:rPr>
-          <w:lang w:val="en-GB"/>
-        </w:rPr>
-        <w:t>)</w:t>
-      </w:r>
-    </w:p>
-    <w:p>
-      <w:pPr>
-        <w:rPr>
-          <w:lang w:val="en-GB"/>
-        </w:rPr>
-      </w:pPr>
-      <w:r>
-        <w:rPr>
-          <w:lang w:val="en-GB"/>
-        </w:rPr>
-        <w:t>Outputs:</w:t>
-      </w:r>
-    </w:p>
-    <w:p>
-      <w:pPr>
-        <w:pStyle w:val="Listenabsatz"/>
-        <w:numPr>
-          <w:ilvl w:val="0"/>
-          <w:numId w:val="3"/>
-        </w:numPr>
-        <w:rPr>
-          <w:lang w:val="en-GB"/>
-        </w:rPr>
-      </w:pPr>
-      <w:proofErr w:type="spellStart"/>
-      <w:r>
-        <w:rPr>
-          <w:lang w:val="en-GB"/>
-        </w:rPr>
-        <w:t>dac_clk</w:t>
-      </w:r>
-      <w:proofErr w:type="spellEnd"/>
-      <w:r>
-        <w:rPr>
-          <w:lang w:val="en-GB"/>
-        </w:rPr>
-        <w:t xml:space="preserve"> (clock</w:t>
-      </w:r>
-      <w:r>
-        <w:rPr>
-          <w:lang w:val="en-GB"/>
-        </w:rPr>
-        <w:t xml:space="preserve"> [double frequency of conversion]</w:t>
-      </w:r>
-      <w:r>
-        <w:rPr>
-          <w:lang w:val="en-GB"/>
-        </w:rPr>
-        <w:t>)</w:t>
-      </w:r>
-    </w:p>
-    <w:p>
-      <w:pPr>
-        <w:pStyle w:val="Listenabsatz"/>
-        <w:numPr>
-          <w:ilvl w:val="0"/>
-          <w:numId w:val="3"/>
-        </w:numPr>
-        <w:rPr>
-          <w:lang w:val="en-GB"/>
-        </w:rPr>
-      </w:pPr>
-      <w:proofErr w:type="spellStart"/>
-      <w:r>
-        <w:rPr>
-          <w:lang w:val="en-GB"/>
-        </w:rPr>
-        <w:t>dac_rst</w:t>
-      </w:r>
-      <w:proofErr w:type="spellEnd"/>
-      <w:r>
-        <w:rPr>
-          <w:lang w:val="en-GB"/>
-        </w:rPr>
-        <w:t xml:space="preserve"> (reset[disable clock input and reset state machine])</w:t>
-      </w:r>
-    </w:p>
-    <w:p>
-      <w:pPr>
-        <w:pStyle w:val="Listenabsatz"/>
-        <w:numPr>
-          <w:ilvl w:val="0"/>
-          <w:numId w:val="3"/>
-        </w:numPr>
-        <w:rPr>
-          <w:lang w:val="en-GB"/>
-        </w:rPr>
-      </w:pPr>
-      <w:proofErr w:type="spellStart"/>
-      <w:r>
-        <w:rPr>
-          <w:lang w:val="en-GB"/>
-        </w:rPr>
-        <w:t>dac_sel</w:t>
-      </w:r>
-      <w:proofErr w:type="spellEnd"/>
-      <w:r>
-        <w:rPr>
-          <w:lang w:val="en-GB"/>
-        </w:rPr>
-        <w:t xml:space="preserve"> (select channel[1</w:t>
-      </w:r>
-      <w:r>
-        <w:rPr>
-          <w:lang w:val="en-GB"/>
-        </w:rPr>
-        <w:sym w:font="Wingdings" w:char="F0E0"/>
-      </w:r>
-      <w:r>
-        <w:rPr>
-          <w:lang w:val="en-GB"/>
-        </w:rPr>
-        <w:t>channel 1, 0</w:t>
-      </w:r>
-      <w:r>
-        <w:rPr>
-          <w:lang w:val="en-GB"/>
-        </w:rPr>
-        <w:sym w:font="Wingdings" w:char="F0E0"/>
-      </w:r>
-      <w:r>
-        <w:rPr>
-          <w:lang w:val="en-GB"/>
-        </w:rPr>
-        <w:t>channel 2])</w:t>
-      </w:r>
-    </w:p>
-    <w:p>
-      <w:pPr>
-        <w:pStyle w:val="Listenabsatz"/>
-        <w:numPr>
-          <w:ilvl w:val="0"/>
-          <w:numId w:val="3"/>
-        </w:numPr>
-        <w:rPr>
-          <w:lang w:val="en-GB"/>
-        </w:rPr>
-      </w:pPr>
-      <w:proofErr w:type="spellStart"/>
-      <w:r>
-        <w:rPr>
-          <w:lang w:val="en-GB"/>
-        </w:rPr>
-        <w:t>dac_wrt</w:t>
-      </w:r>
-      <w:proofErr w:type="spellEnd"/>
-      <w:r>
-        <w:rPr>
-          <w:lang w:val="en-GB"/>
-        </w:rPr>
-        <w:t xml:space="preserve"> (write signal)</w:t>
-      </w:r>
-    </w:p>
-    <w:p>
-      <w:pPr>
-        <w:pStyle w:val="Listenabsatz"/>
-        <w:numPr>
-          <w:ilvl w:val="0"/>
-          <w:numId w:val="3"/>
-        </w:numPr>
-        <w:rPr>
-          <w:lang w:val="en-GB"/>
-        </w:rPr>
-      </w:pPr>
-      <w:proofErr w:type="spellStart"/>
-      <w:r>
-        <w:rPr>
-          <w:lang w:val="en-GB"/>
-        </w:rPr>
-        <w:t>dac_dat</w:t>
-      </w:r>
-      <w:proofErr w:type="spellEnd"/>
-      <w:r>
-        <w:rPr>
-          <w:lang w:val="en-GB"/>
-        </w:rPr>
-        <w:t xml:space="preserve"> (</w:t>
-      </w:r>
-      <w:proofErr w:type="spellStart"/>
-      <w:r>
-        <w:rPr>
-          <w:lang w:val="en-GB"/>
-        </w:rPr>
-        <w:t>dac</w:t>
-      </w:r>
-      <w:proofErr w:type="spellEnd"/>
-      <w:r>
-        <w:rPr>
-          <w:lang w:val="en-GB"/>
-        </w:rPr>
-        <w:t xml:space="preserve"> data)</w:t>
-      </w:r>
-    </w:p>
-    <w:p>
-      <w:pPr>
-        <w:rPr>
-          <w:lang w:val="en-GB"/>
-        </w:rPr>
-      </w:pPr>
-      <w:r>
-        <w:rPr>
-          <w:lang w:val="en-GB"/>
-        </w:rPr>
-        <w:t>Inputs:</w:t>
-      </w:r>
-    </w:p>
-    <w:p>
-      <w:pPr>
-        <w:pStyle w:val="Listenabsatz"/>
-        <w:numPr>
-          <w:ilvl w:val="0"/>
-          <w:numId w:val="1"/>
-        </w:numPr>
-        <w:rPr>
-          <w:lang w:val="en-GB"/>
-        </w:rPr>
-      </w:pPr>
-      <w:r>
-        <w:rPr>
-          <w:lang w:val="en-GB"/>
-        </w:rPr>
-        <w:t>32-Bit AXI4 Bus</w:t>
-      </w:r>
-    </w:p>
-    <w:p>
-      <w:pPr>
-        <w:pStyle w:val="Listenabsatz"/>
-        <w:numPr>
-          <w:ilvl w:val="1"/>
-          <w:numId w:val="1"/>
-        </w:numPr>
-        <w:rPr>
-          <w:lang w:val="en-GB"/>
-        </w:rPr>
-      </w:pPr>
-      <w:proofErr w:type="spellStart"/>
-      <w:r>
-        <w:rPr>
-          <w:lang w:val="en-GB"/>
-        </w:rPr>
-        <w:t>s</w:t>
-      </w:r>
-      <w:r>
-        <w:rPr>
-          <w:lang w:val="en-GB"/>
-        </w:rPr>
-        <w:t>_axis_tvalid</w:t>
-      </w:r>
-      <w:proofErr w:type="spellEnd"/>
-      <w:r>
-        <w:rPr>
-          <w:lang w:val="en-GB"/>
-        </w:rPr>
-        <w:t xml:space="preserve"> (transmit validation)</w:t>
-      </w:r>
-    </w:p>
-    <w:p>
-      <w:pPr>
-        <w:pStyle w:val="Listenabsatz"/>
-        <w:numPr>
-          <w:ilvl w:val="1"/>
-          <w:numId w:val="1"/>
-        </w:numPr>
-        <w:rPr>
-          <w:lang w:val="en-GB"/>
-        </w:rPr>
-      </w:pPr>
-      <w:proofErr w:type="spellStart"/>
-      <w:r>
-        <w:rPr>
-          <w:lang w:val="en-GB"/>
-        </w:rPr>
-        <w:t>s_axis_tready</w:t>
-      </w:r>
-      <w:proofErr w:type="spellEnd"/>
-      <w:r>
-        <w:rPr>
-          <w:lang w:val="en-GB"/>
-        </w:rPr>
-        <w:t xml:space="preserve"> (transmission ready</w:t>
-      </w:r>
-      <w:r>
-        <w:rPr>
-          <w:sz w:val="24"/>
-          <w:lang w:val="en-GB"/>
-        </w:rPr>
-        <w:t xml:space="preserve">) </w:t>
-      </w:r>
-      <w:r>
-        <w:rPr>
-          <w:sz w:val="24"/>
-          <w:lang w:val="en-GB"/>
-        </w:rPr>
-        <w:sym w:font="Wingdings" w:char="F0DF"/>
-      </w:r>
-      <w:r>
-        <w:rPr>
-          <w:sz w:val="24"/>
-          <w:lang w:val="en-GB"/>
-        </w:rPr>
-        <w:t xml:space="preserve"> output</w:t>
-      </w:r>
-    </w:p>
-    <w:p>
-      <w:pPr>
-        <w:pStyle w:val="Listenabsatz"/>
-        <w:numPr>
-          <w:ilvl w:val="1"/>
-          <w:numId w:val="1"/>
-        </w:numPr>
-        <w:rPr>
-          <w:lang w:val="en-GB"/>
-        </w:rPr>
-      </w:pPr>
-      <w:proofErr w:type="spellStart"/>
-      <w:r>
-        <w:rPr>
-          <w:lang w:val="en-GB"/>
-        </w:rPr>
-        <w:t>s</w:t>
-      </w:r>
-      <w:r>
-        <w:rPr>
-          <w:lang w:val="en-GB"/>
-        </w:rPr>
-        <w:t>_axis_tdata</w:t>
-      </w:r>
-      <w:proofErr w:type="spellEnd"/>
-      <w:r>
-        <w:rPr>
-          <w:lang w:val="en-GB"/>
-        </w:rPr>
-        <w:t xml:space="preserve"> (Data)</w:t>
-      </w:r>
-    </w:p>
-    <w:p>
-      <w:pPr>
-        <w:pStyle w:val="Listenabsatz"/>
-        <w:numPr>
-          <w:ilvl w:val="0"/>
-          <w:numId w:val="2"/>
-        </w:numPr>
-        <w:rPr>
-          <w:lang w:val="en-GB"/>
-        </w:rPr>
-      </w:pPr>
-      <w:proofErr w:type="spellStart"/>
-      <w:r>
-        <w:rPr>
-          <w:lang w:val="en-GB"/>
-        </w:rPr>
-        <w:t>aclk</w:t>
-      </w:r>
-      <w:proofErr w:type="spellEnd"/>
-      <w:r>
-        <w:rPr>
-          <w:lang w:val="en-GB"/>
-        </w:rPr>
-        <w:t xml:space="preserve"> (Clock for </w:t>
-      </w:r>
-      <w:r>
-        <w:rPr>
-          <w:lang w:val="en-GB"/>
-        </w:rPr>
-        <w:t>analogue</w:t>
-      </w:r>
-      <w:r>
-        <w:rPr>
-          <w:lang w:val="en-GB"/>
-        </w:rPr>
-        <w:t xml:space="preserve"> output)</w:t>
-      </w:r>
-    </w:p>
-    <w:p>
-      <w:pPr>
-        <w:pStyle w:val="Listenabsatz"/>
-        <w:numPr>
-          <w:ilvl w:val="0"/>
-          <w:numId w:val="2"/>
-        </w:numPr>
-        <w:rPr>
-          <w:lang w:val="en-GB"/>
-        </w:rPr>
-      </w:pPr>
-      <w:proofErr w:type="spellStart"/>
-      <w:r>
-        <w:rPr>
-          <w:lang w:val="en-GB"/>
-        </w:rPr>
-        <w:t>ddr_clk</w:t>
-      </w:r>
-      <w:proofErr w:type="spellEnd"/>
-      <w:r>
-        <w:rPr>
-          <w:lang w:val="en-GB"/>
-        </w:rPr>
-        <w:t xml:space="preserve"> (2xclock for analogue output)</w:t>
-      </w:r>
-    </w:p>
-    <w:p>
-      <w:pPr>
-        <w:pStyle w:val="Listenabsatz"/>
-        <w:numPr>
-          <w:ilvl w:val="0"/>
-          <w:numId w:val="2"/>
-        </w:numPr>
-        <w:rPr>
-          <w:lang w:val="en-GB"/>
-        </w:rPr>
-      </w:pPr>
-      <w:proofErr w:type="spellStart"/>
-      <w:r>
-        <w:rPr>
-          <w:lang w:val="en-GB"/>
-        </w:rPr>
-        <w:t>wrt_clk</w:t>
-      </w:r>
-      <w:proofErr w:type="spellEnd"/>
-      <w:r>
-        <w:rPr>
-          <w:lang w:val="en-GB"/>
-        </w:rPr>
-        <w:t xml:space="preserve"> (2xclock for analogue output)</w:t>
-      </w:r>
-    </w:p>
-    <w:p>
-      <w:pPr>
-        <w:pStyle w:val="Listenabsatz"/>
-        <w:numPr>
-          <w:ilvl w:val="0"/>
-          <w:numId w:val="2"/>
-        </w:numPr>
-        <w:rPr>
-          <w:lang w:val="en-GB"/>
-        </w:rPr>
-      </w:pPr>
-      <w:r>
-        <w:rPr>
-          <w:lang w:val="en-GB"/>
-        </w:rPr>
-        <w:t>locked</w:t>
-      </w:r>
     </w:p>
     <w:sectPr>
       <w:pgSz w:w="11906" w:h="16838"/>
@@ -949,7 +2070,7 @@
         <w:rFonts w:ascii="Symbol" w:hAnsi="Symbol" w:hint="default"/>
       </w:rPr>
     </w:lvl>
-    <w:lvl w:ilvl="1" w:tplc="04070003" w:tentative="1">
+    <w:lvl w:ilvl="1" w:tplc="04070003">
       <w:start w:val="1"/>
       <w:numFmt w:val="bullet"/>
       <w:lvlText w:val="o"/>

</xml_diff>